<commit_message>
lesson 162 - wednesday
</commit_message>
<xml_diff>
--- a/english_via_skype/solutions/doc/lesson_162_revision frequency_edit.docx
+++ b/english_via_skype/solutions/doc/lesson_162_revision frequency_edit.docx
@@ -7,318 +7,32 @@
         <w:rPr>
           <w:sz w:val="32"/>
           <w:szCs w:val="32"/>
-        </w:rPr>
-      </w:pPr>
-      <w:proofErr w:type="spellStart"/>
-      <w:r>
-        <w:rPr>
-          <w:sz w:val="32"/>
-          <w:szCs w:val="32"/>
-        </w:rPr>
-        <w:t>every</w:t>
-      </w:r>
-      <w:proofErr w:type="spellEnd"/>
-      <w:r>
-        <w:rPr>
-          <w:sz w:val="32"/>
-          <w:szCs w:val="32"/>
-        </w:rPr>
-        <w:t xml:space="preserve"> </w:t>
-      </w:r>
-      <w:proofErr w:type="spellStart"/>
-      <w:r>
-        <w:rPr>
-          <w:sz w:val="32"/>
-          <w:szCs w:val="32"/>
-        </w:rPr>
-        <w:t>now</w:t>
-      </w:r>
-      <w:proofErr w:type="spellEnd"/>
-      <w:r>
-        <w:rPr>
-          <w:sz w:val="32"/>
-          <w:szCs w:val="32"/>
-        </w:rPr>
-        <w:t xml:space="preserve"> and </w:t>
-      </w:r>
-      <w:proofErr w:type="spellStart"/>
-      <w:r>
-        <w:rPr>
-          <w:sz w:val="32"/>
-          <w:szCs w:val="32"/>
-        </w:rPr>
-        <w:t>then</w:t>
-      </w:r>
-      <w:proofErr w:type="spellEnd"/>
-      <w:r>
-        <w:rPr>
-          <w:sz w:val="32"/>
-          <w:szCs w:val="32"/>
-        </w:rPr>
-        <w:t xml:space="preserve"> , </w:t>
-      </w:r>
-      <w:proofErr w:type="spellStart"/>
-      <w:r>
-        <w:rPr>
-          <w:sz w:val="32"/>
-          <w:szCs w:val="32"/>
-        </w:rPr>
-        <w:t>repeatedly</w:t>
-      </w:r>
-      <w:proofErr w:type="spellEnd"/>
-      <w:r>
-        <w:rPr>
-          <w:sz w:val="32"/>
-          <w:szCs w:val="32"/>
-        </w:rPr>
-        <w:t xml:space="preserve">, </w:t>
-      </w:r>
-      <w:proofErr w:type="spellStart"/>
-      <w:r>
-        <w:rPr>
-          <w:sz w:val="32"/>
-          <w:szCs w:val="32"/>
-        </w:rPr>
-        <w:t>now</w:t>
-      </w:r>
-      <w:proofErr w:type="spellEnd"/>
-      <w:r>
-        <w:rPr>
-          <w:sz w:val="32"/>
-          <w:szCs w:val="32"/>
-        </w:rPr>
-        <w:t xml:space="preserve"> and </w:t>
-      </w:r>
-      <w:proofErr w:type="spellStart"/>
-      <w:r>
-        <w:rPr>
-          <w:sz w:val="32"/>
-          <w:szCs w:val="32"/>
-        </w:rPr>
-        <w:t>again</w:t>
-      </w:r>
-      <w:proofErr w:type="spellEnd"/>
-      <w:r>
-        <w:rPr>
-          <w:sz w:val="32"/>
-          <w:szCs w:val="32"/>
-        </w:rPr>
-        <w:t xml:space="preserve">, </w:t>
-      </w:r>
-      <w:proofErr w:type="spellStart"/>
-      <w:r>
-        <w:rPr>
-          <w:sz w:val="32"/>
-          <w:szCs w:val="32"/>
-        </w:rPr>
-        <w:t>once</w:t>
-      </w:r>
-      <w:proofErr w:type="spellEnd"/>
-      <w:r>
-        <w:rPr>
-          <w:sz w:val="32"/>
-          <w:szCs w:val="32"/>
-        </w:rPr>
-        <w:t xml:space="preserve"> in a </w:t>
-      </w:r>
-      <w:proofErr w:type="spellStart"/>
-      <w:r>
-        <w:rPr>
-          <w:sz w:val="32"/>
-          <w:szCs w:val="32"/>
-        </w:rPr>
-        <w:t>blue</w:t>
-      </w:r>
-      <w:proofErr w:type="spellEnd"/>
-      <w:r>
-        <w:rPr>
-          <w:sz w:val="32"/>
-          <w:szCs w:val="32"/>
-        </w:rPr>
-        <w:t xml:space="preserve"> </w:t>
-      </w:r>
-      <w:proofErr w:type="spellStart"/>
-      <w:r>
-        <w:rPr>
-          <w:sz w:val="32"/>
-          <w:szCs w:val="32"/>
-        </w:rPr>
-        <w:t>moon</w:t>
-      </w:r>
-      <w:proofErr w:type="spellEnd"/>
-      <w:r>
-        <w:rPr>
-          <w:sz w:val="32"/>
-          <w:szCs w:val="32"/>
-        </w:rPr>
-        <w:t>, set the trend</w:t>
-      </w:r>
-      <w:r>
-        <w:rPr>
-          <w:sz w:val="32"/>
-          <w:szCs w:val="32"/>
-        </w:rPr>
-        <w:t xml:space="preserve">, </w:t>
-      </w:r>
-      <w:proofErr w:type="spellStart"/>
-      <w:r>
-        <w:rPr>
-          <w:sz w:val="32"/>
-          <w:szCs w:val="32"/>
-        </w:rPr>
-        <w:t>once</w:t>
-      </w:r>
-      <w:proofErr w:type="spellEnd"/>
-      <w:r>
-        <w:rPr>
-          <w:sz w:val="32"/>
-          <w:szCs w:val="32"/>
-        </w:rPr>
-        <w:t xml:space="preserve"> in a </w:t>
-      </w:r>
-      <w:proofErr w:type="spellStart"/>
-      <w:r>
-        <w:rPr>
-          <w:sz w:val="32"/>
-          <w:szCs w:val="32"/>
-        </w:rPr>
-        <w:t>while</w:t>
-      </w:r>
-      <w:proofErr w:type="spellEnd"/>
-      <w:r>
-        <w:rPr>
-          <w:sz w:val="32"/>
-          <w:szCs w:val="32"/>
-        </w:rPr>
-        <w:t xml:space="preserve">, </w:t>
-      </w:r>
-      <w:proofErr w:type="spellStart"/>
-      <w:r>
-        <w:rPr>
-          <w:sz w:val="32"/>
-          <w:szCs w:val="32"/>
-        </w:rPr>
-        <w:t>break</w:t>
-      </w:r>
-      <w:proofErr w:type="spellEnd"/>
-      <w:r>
-        <w:rPr>
-          <w:sz w:val="32"/>
-          <w:szCs w:val="32"/>
-        </w:rPr>
-        <w:t xml:space="preserve"> the habit, </w:t>
-      </w:r>
-      <w:proofErr w:type="spellStart"/>
-      <w:r>
-        <w:rPr>
-          <w:sz w:val="32"/>
-          <w:szCs w:val="32"/>
-        </w:rPr>
-        <w:t>tendency</w:t>
-      </w:r>
-      <w:proofErr w:type="spellEnd"/>
-      <w:r>
-        <w:rPr>
-          <w:sz w:val="32"/>
-          <w:szCs w:val="32"/>
-        </w:rPr>
-        <w:t xml:space="preserve">, </w:t>
-      </w:r>
-      <w:proofErr w:type="spellStart"/>
-      <w:r>
-        <w:rPr>
-          <w:sz w:val="32"/>
-          <w:szCs w:val="32"/>
-        </w:rPr>
-        <w:t>work</w:t>
-      </w:r>
-      <w:proofErr w:type="spellEnd"/>
-      <w:r>
-        <w:rPr>
-          <w:sz w:val="32"/>
-          <w:szCs w:val="32"/>
-        </w:rPr>
-        <w:t xml:space="preserve"> </w:t>
-      </w:r>
-      <w:proofErr w:type="spellStart"/>
-      <w:r>
-        <w:rPr>
-          <w:sz w:val="32"/>
-          <w:szCs w:val="32"/>
-        </w:rPr>
-        <w:t>like</w:t>
-      </w:r>
-      <w:proofErr w:type="spellEnd"/>
-      <w:r>
-        <w:rPr>
-          <w:sz w:val="32"/>
-          <w:szCs w:val="32"/>
-        </w:rPr>
-        <w:t xml:space="preserve"> </w:t>
-      </w:r>
-      <w:proofErr w:type="spellStart"/>
-      <w:r>
-        <w:rPr>
-          <w:sz w:val="32"/>
-          <w:szCs w:val="32"/>
-        </w:rPr>
-        <w:t>clockwork</w:t>
-      </w:r>
-      <w:proofErr w:type="spellEnd"/>
-      <w:r>
-        <w:rPr>
-          <w:sz w:val="32"/>
-          <w:szCs w:val="32"/>
-        </w:rPr>
-        <w:t xml:space="preserve">, </w:t>
-      </w:r>
-      <w:proofErr w:type="spellStart"/>
-      <w:r>
-        <w:rPr>
-          <w:sz w:val="32"/>
-          <w:szCs w:val="32"/>
-        </w:rPr>
-        <w:t>follow</w:t>
-      </w:r>
-      <w:proofErr w:type="spellEnd"/>
-      <w:r>
-        <w:rPr>
-          <w:sz w:val="32"/>
-          <w:szCs w:val="32"/>
-        </w:rPr>
-        <w:t xml:space="preserve"> the </w:t>
-      </w:r>
-      <w:proofErr w:type="spellStart"/>
-      <w:r>
-        <w:rPr>
-          <w:sz w:val="32"/>
-          <w:szCs w:val="32"/>
-        </w:rPr>
-        <w:t>latest</w:t>
-      </w:r>
-      <w:proofErr w:type="spellEnd"/>
-      <w:r>
-        <w:rPr>
-          <w:sz w:val="32"/>
-          <w:szCs w:val="32"/>
-        </w:rPr>
-        <w:t xml:space="preserve"> </w:t>
-      </w:r>
-      <w:proofErr w:type="spellStart"/>
-      <w:r>
-        <w:rPr>
-          <w:sz w:val="32"/>
-          <w:szCs w:val="32"/>
-        </w:rPr>
-        <w:t>trends</w:t>
-      </w:r>
-      <w:proofErr w:type="spellEnd"/>
+          <w:lang w:val="en-US"/>
+        </w:rPr>
+      </w:pPr>
+      <w:r>
+        <w:rPr>
+          <w:sz w:val="32"/>
+          <w:szCs w:val="32"/>
+          <w:lang w:val="en-US"/>
+        </w:rPr>
+        <w:t>every now and then , repeatedly, now and again, once in a blue moon, set the trend</w:t>
+      </w:r>
+      <w:r>
+        <w:rPr>
+          <w:sz w:val="32"/>
+          <w:szCs w:val="32"/>
+          <w:lang w:val="en-US"/>
+        </w:rPr>
+        <w:t>, once in a while, break the habit, tendency, work like clockwork, follow the latest trends</w:t>
+      </w:r>
     </w:p>
     <w:p>
       <w:pPr>
         <w:rPr>
           <w:sz w:val="28"/>
           <w:szCs w:val="28"/>
+          <w:lang w:val="en-US"/>
         </w:rPr>
       </w:pPr>
     </w:p>
@@ -351,31 +65,87 @@
       <w:pPr>
         <w:rPr>
           <w:rFonts w:ascii="Arial" w:hAnsi="Arial" w:cs="Arial"/>
-          <w:color w:val="888888"/>
-          <w:sz w:val="32"/>
-          <w:szCs w:val="32"/>
-          <w:shd w:val="clear" w:color="auto" w:fill="FFFFFF"/>
-        </w:rPr>
-      </w:pPr>
-      <w:r>
-        <w:rPr>
-          <w:rFonts w:ascii="Arial" w:hAnsi="Arial" w:cs="Arial"/>
-          <w:color w:val="888888"/>
-          <w:sz w:val="32"/>
-          <w:szCs w:val="32"/>
-          <w:shd w:val="clear" w:color="auto" w:fill="FFFFFF"/>
-        </w:rPr>
-        <w:t xml:space="preserve">- </w:t>
-      </w:r>
-      <w:r>
-        <w:rPr>
-          <w:rFonts w:ascii="Arial" w:hAnsi="Arial" w:cs="Arial"/>
-          <w:color w:val="888888"/>
-          <w:sz w:val="32"/>
-          <w:szCs w:val="32"/>
-          <w:shd w:val="clear" w:color="auto" w:fill="FFFFFF"/>
-        </w:rPr>
-        <w:t>Mówiłam to już wielokrotnie i powtórzę raz jeszcze dzisiaj</w:t>
+          <w:sz w:val="32"/>
+          <w:szCs w:val="32"/>
+          <w:lang w:val="en-US"/>
+        </w:rPr>
+      </w:pPr>
+      <w:r>
+        <w:rPr>
+          <w:rFonts w:ascii="Arial" w:hAnsi="Arial" w:cs="Arial"/>
+          <w:sz w:val="32"/>
+          <w:szCs w:val="32"/>
+          <w:lang w:val="en-US"/>
+        </w:rPr>
+        <w:t>Every now and then I encounter insoluble/</w:t>
+      </w:r>
+      <w:r>
+        <w:rPr>
+          <w:lang w:val="en-US"/>
+        </w:rPr>
+        <w:t xml:space="preserve"> </w:t>
+      </w:r>
+      <w:r>
+        <w:rPr>
+          <w:rFonts w:ascii="Arial" w:hAnsi="Arial" w:cs="Arial"/>
+          <w:sz w:val="32"/>
+          <w:szCs w:val="32"/>
+          <w:lang w:val="en-US"/>
+        </w:rPr>
+        <w:t>insurmountable</w:t>
+      </w:r>
+      <w:r>
+        <w:rPr>
+          <w:rFonts w:ascii="Arial" w:hAnsi="Arial" w:cs="Arial"/>
+          <w:sz w:val="32"/>
+          <w:szCs w:val="32"/>
+          <w:lang w:val="en-US"/>
+        </w:rPr>
+        <w:t xml:space="preserve"> problem.</w:t>
+      </w:r>
+    </w:p>
+    <w:p>
+      <w:pPr>
+        <w:rPr>
+          <w:rFonts w:ascii="Arial" w:hAnsi="Arial" w:cs="Arial"/>
+          <w:color w:val="888888"/>
+          <w:sz w:val="32"/>
+          <w:szCs w:val="32"/>
+          <w:shd w:val="clear" w:color="auto" w:fill="FFFFFF"/>
+        </w:rPr>
+      </w:pPr>
+      <w:r>
+        <w:rPr>
+          <w:rFonts w:ascii="Arial" w:hAnsi="Arial" w:cs="Arial"/>
+          <w:color w:val="888888"/>
+          <w:sz w:val="32"/>
+          <w:szCs w:val="32"/>
+          <w:shd w:val="clear" w:color="auto" w:fill="FFFFFF"/>
+        </w:rPr>
+        <w:t>- Mówiłam to już wielokrotnie i powtórzę raz jeszcze dzisiaj</w:t>
+      </w:r>
+    </w:p>
+    <w:p>
+      <w:pPr>
+        <w:rPr>
+          <w:rFonts w:ascii="Arial" w:hAnsi="Arial" w:cs="Arial"/>
+          <w:color w:val="888888"/>
+          <w:sz w:val="32"/>
+          <w:szCs w:val="32"/>
+          <w:shd w:val="clear" w:color="auto" w:fill="FFFFFF"/>
+          <w:lang w:val="en-US"/>
+        </w:rPr>
+      </w:pPr>
+      <w:r>
+        <w:rPr>
+          <w:rFonts w:ascii="Arial" w:hAnsi="Arial" w:cs="Arial"/>
+          <w:color w:val="888888"/>
+          <w:sz w:val="32"/>
+          <w:szCs w:val="32"/>
+          <w:shd w:val="clear" w:color="auto" w:fill="FFFFFF"/>
+          <w:lang w:val="en-US"/>
+        </w:rPr>
+        <w:t>I have said that repeatedly and I will say that once again today</w:t>
       </w:r>
     </w:p>
     <w:p>
@@ -407,6 +177,40 @@
           <w:sz w:val="32"/>
           <w:szCs w:val="32"/>
           <w:shd w:val="clear" w:color="auto" w:fill="FFFFFF"/>
+          <w:lang w:val="en-US"/>
+        </w:rPr>
+      </w:pPr>
+      <w:r>
+        <w:rPr>
+          <w:rFonts w:ascii="Arial" w:hAnsi="Arial" w:cs="Arial"/>
+          <w:color w:val="888888"/>
+          <w:sz w:val="32"/>
+          <w:szCs w:val="32"/>
+          <w:shd w:val="clear" w:color="auto" w:fill="FFFFFF"/>
+          <w:lang w:val="en-US"/>
+        </w:rPr>
+        <w:t>It is extreme</w:t>
+      </w:r>
+      <w:r>
+        <w:rPr>
+          <w:rFonts w:ascii="Arial" w:hAnsi="Arial" w:cs="Arial"/>
+          <w:color w:val="888888"/>
+          <w:sz w:val="32"/>
+          <w:szCs w:val="32"/>
+          <w:shd w:val="clear" w:color="auto" w:fill="FFFFFF"/>
+          <w:lang w:val="en-US"/>
+        </w:rPr>
+        <w:t>ly difficult to break the habit</w:t>
+      </w:r>
+    </w:p>
+    <w:p>
+      <w:pPr>
+        <w:rPr>
+          <w:rFonts w:ascii="Arial" w:hAnsi="Arial" w:cs="Arial"/>
+          <w:color w:val="888888"/>
+          <w:sz w:val="32"/>
+          <w:szCs w:val="32"/>
+          <w:shd w:val="clear" w:color="auto" w:fill="FFFFFF"/>
         </w:rPr>
       </w:pPr>
       <w:r>
@@ -428,6 +232,29 @@
           <w:sz w:val="32"/>
           <w:szCs w:val="32"/>
           <w:shd w:val="clear" w:color="auto" w:fill="FFFFFF"/>
+          <w:lang w:val="en-US"/>
+        </w:rPr>
+      </w:pPr>
+      <w:r>
+        <w:rPr>
+          <w:rFonts w:ascii="Arial" w:hAnsi="Arial" w:cs="Arial"/>
+          <w:color w:val="888888"/>
+          <w:sz w:val="32"/>
+          <w:szCs w:val="32"/>
+          <w:shd w:val="clear" w:color="auto" w:fill="FFFFFF"/>
+          <w:lang w:val="en-US"/>
+        </w:rPr>
+        <w:t>Now and again I have impression that my manager doesn’t listen to me</w:t>
+      </w:r>
+    </w:p>
+    <w:p>
+      <w:pPr>
+        <w:rPr>
+          <w:rFonts w:ascii="Arial" w:hAnsi="Arial" w:cs="Arial"/>
+          <w:color w:val="888888"/>
+          <w:sz w:val="32"/>
+          <w:szCs w:val="32"/>
+          <w:shd w:val="clear" w:color="auto" w:fill="FFFFFF"/>
         </w:rPr>
       </w:pPr>
       <w:r>
@@ -459,6 +286,40 @@
           <w:sz w:val="32"/>
           <w:szCs w:val="32"/>
           <w:shd w:val="clear" w:color="auto" w:fill="FFFFFF"/>
+          <w:lang w:val="en-US"/>
+        </w:rPr>
+      </w:pPr>
+      <w:r>
+        <w:rPr>
+          <w:rFonts w:ascii="Arial" w:hAnsi="Arial" w:cs="Arial"/>
+          <w:color w:val="888888"/>
+          <w:sz w:val="32"/>
+          <w:szCs w:val="32"/>
+          <w:shd w:val="clear" w:color="auto" w:fill="FFFFFF"/>
+          <w:lang w:val="en-US"/>
+        </w:rPr>
+        <w:t>Poles have a tendency to exagge</w:t>
+      </w:r>
+      <w:r>
+        <w:rPr>
+          <w:rFonts w:ascii="Arial" w:hAnsi="Arial" w:cs="Arial"/>
+          <w:color w:val="888888"/>
+          <w:sz w:val="32"/>
+          <w:szCs w:val="32"/>
+          <w:shd w:val="clear" w:color="auto" w:fill="FFFFFF"/>
+          <w:lang w:val="en-US"/>
+        </w:rPr>
+        <w:t>rate</w:t>
+      </w:r>
+    </w:p>
+    <w:p>
+      <w:pPr>
+        <w:rPr>
+          <w:rFonts w:ascii="Arial" w:hAnsi="Arial" w:cs="Arial"/>
+          <w:color w:val="888888"/>
+          <w:sz w:val="32"/>
+          <w:szCs w:val="32"/>
+          <w:shd w:val="clear" w:color="auto" w:fill="FFFFFF"/>
         </w:rPr>
       </w:pPr>
       <w:r>
@@ -490,6 +351,47 @@
           <w:szCs w:val="32"/>
           <w:shd w:val="clear" w:color="auto" w:fill="FFFFFF"/>
         </w:rPr>
+        <w:t xml:space="preserve">My </w:t>
+      </w:r>
+      <w:r>
+        <w:rPr>
+          <w:rFonts w:ascii="Arial" w:hAnsi="Arial" w:cs="Arial"/>
+          <w:color w:val="888888"/>
+          <w:sz w:val="32"/>
+          <w:szCs w:val="32"/>
+          <w:shd w:val="clear" w:color="auto" w:fill="FFFFFF"/>
+        </w:rPr>
+        <w:t xml:space="preserve">colleague </w:t>
+      </w:r>
+      <w:r>
+        <w:rPr>
+          <w:rFonts w:ascii="Arial" w:hAnsi="Arial" w:cs="Arial"/>
+          <w:color w:val="888888"/>
+          <w:sz w:val="32"/>
+          <w:szCs w:val="32"/>
+          <w:shd w:val="clear" w:color="auto" w:fill="FFFFFF"/>
+        </w:rPr>
+        <w:t>works like clockwork</w:t>
+      </w:r>
+    </w:p>
+    <w:p>
+      <w:pPr>
+        <w:rPr>
+          <w:rFonts w:ascii="Arial" w:hAnsi="Arial" w:cs="Arial"/>
+          <w:color w:val="888888"/>
+          <w:sz w:val="32"/>
+          <w:szCs w:val="32"/>
+          <w:shd w:val="clear" w:color="auto" w:fill="FFFFFF"/>
+        </w:rPr>
+      </w:pPr>
+      <w:r>
+        <w:rPr>
+          <w:rFonts w:ascii="Arial" w:hAnsi="Arial" w:cs="Arial"/>
+          <w:color w:val="888888"/>
+          <w:sz w:val="32"/>
+          <w:szCs w:val="32"/>
+          <w:shd w:val="clear" w:color="auto" w:fill="FFFFFF"/>
+        </w:rPr>
         <w:t>- Bardzo rzadko podążam za najnowszymi trendami</w:t>
       </w:r>
     </w:p>
@@ -501,6 +403,40 @@
           <w:sz w:val="32"/>
           <w:szCs w:val="32"/>
           <w:shd w:val="clear" w:color="auto" w:fill="FFFFFF"/>
+          <w:lang w:val="en-US"/>
+        </w:rPr>
+      </w:pPr>
+      <w:r>
+        <w:rPr>
+          <w:rFonts w:ascii="Arial" w:hAnsi="Arial" w:cs="Arial"/>
+          <w:color w:val="888888"/>
+          <w:sz w:val="32"/>
+          <w:szCs w:val="32"/>
+          <w:shd w:val="clear" w:color="auto" w:fill="FFFFFF"/>
+          <w:lang w:val="en-US"/>
+        </w:rPr>
+        <w:t>Once in a blue moon I follow the latest</w:t>
+      </w:r>
+      <w:r>
+        <w:rPr>
+          <w:rFonts w:ascii="Arial" w:hAnsi="Arial" w:cs="Arial"/>
+          <w:color w:val="888888"/>
+          <w:sz w:val="32"/>
+          <w:szCs w:val="32"/>
+          <w:shd w:val="clear" w:color="auto" w:fill="FFFFFF"/>
+          <w:lang w:val="en-US"/>
+        </w:rPr>
+        <w:t xml:space="preserve"> trends</w:t>
+      </w:r>
+    </w:p>
+    <w:p>
+      <w:pPr>
+        <w:rPr>
+          <w:rFonts w:ascii="Arial" w:hAnsi="Arial" w:cs="Arial"/>
+          <w:color w:val="888888"/>
+          <w:sz w:val="32"/>
+          <w:szCs w:val="32"/>
+          <w:shd w:val="clear" w:color="auto" w:fill="FFFFFF"/>
         </w:rPr>
       </w:pPr>
       <w:r>
@@ -518,22 +454,113 @@
       <w:pPr>
         <w:rPr>
           <w:rFonts w:ascii="Arial" w:hAnsi="Arial" w:cs="Arial"/>
-          <w:sz w:val="32"/>
-          <w:szCs w:val="32"/>
-        </w:rPr>
-      </w:pPr>
-      <w:r>
-        <w:rPr>
-          <w:rFonts w:ascii="Arial" w:hAnsi="Arial" w:cs="Arial"/>
-          <w:color w:val="888888"/>
-          <w:sz w:val="32"/>
-          <w:szCs w:val="32"/>
-          <w:shd w:val="clear" w:color="auto" w:fill="FFFFFF"/>
-        </w:rPr>
-        <w:t>- Piłkarze wprowadzają trendy które fani kopiują</w:t>
+          <w:color w:val="888888"/>
+          <w:sz w:val="32"/>
+          <w:szCs w:val="32"/>
+          <w:shd w:val="clear" w:color="auto" w:fill="FFFFFF"/>
+          <w:lang w:val="en-US"/>
+        </w:rPr>
+      </w:pPr>
+      <w:r>
+        <w:rPr>
+          <w:rFonts w:ascii="Arial" w:hAnsi="Arial" w:cs="Arial"/>
+          <w:color w:val="888888"/>
+          <w:sz w:val="32"/>
+          <w:szCs w:val="32"/>
+          <w:shd w:val="clear" w:color="auto" w:fill="FFFFFF"/>
+          <w:lang w:val="en-US"/>
+        </w:rPr>
+        <w:t xml:space="preserve">I stake </w:t>
+      </w:r>
+      <w:r>
+        <w:rPr>
+          <w:rFonts w:ascii="Arial" w:hAnsi="Arial" w:cs="Arial"/>
+          <w:color w:val="888888"/>
+          <w:sz w:val="32"/>
+          <w:szCs w:val="32"/>
+          <w:shd w:val="clear" w:color="auto" w:fill="FFFFFF"/>
+          <w:lang w:val="en-US"/>
+        </w:rPr>
+        <w:t>at league clubs once in a while</w:t>
+      </w:r>
+    </w:p>
+    <w:p>
+      <w:pPr>
+        <w:rPr>
+          <w:rFonts w:ascii="Arial" w:hAnsi="Arial" w:cs="Arial"/>
+          <w:color w:val="888888"/>
+          <w:sz w:val="32"/>
+          <w:szCs w:val="32"/>
+          <w:shd w:val="clear" w:color="auto" w:fill="FFFFFF"/>
+        </w:rPr>
+      </w:pPr>
+      <w:r>
+        <w:rPr>
+          <w:rFonts w:ascii="Arial" w:hAnsi="Arial" w:cs="Arial"/>
+          <w:color w:val="888888"/>
+          <w:sz w:val="32"/>
+          <w:szCs w:val="32"/>
+          <w:shd w:val="clear" w:color="auto" w:fill="FFFFFF"/>
+        </w:rPr>
+        <w:t>- Piłkarze wpr</w:t>
       </w:r>
       <w:bookmarkStart w:id="0" w:name="_GoBack"/>
       <w:bookmarkEnd w:id="0"/>
+      <w:r>
+        <w:rPr>
+          <w:rFonts w:ascii="Arial" w:hAnsi="Arial" w:cs="Arial"/>
+          <w:color w:val="888888"/>
+          <w:sz w:val="32"/>
+          <w:szCs w:val="32"/>
+          <w:shd w:val="clear" w:color="auto" w:fill="FFFFFF"/>
+        </w:rPr>
+        <w:t>owadzają trendy które fani kopiują</w:t>
+      </w:r>
+    </w:p>
+    <w:p>
+      <w:pPr>
+        <w:rPr>
+          <w:rFonts w:ascii="Arial" w:hAnsi="Arial" w:cs="Arial"/>
+          <w:color w:val="888888"/>
+          <w:sz w:val="32"/>
+          <w:szCs w:val="32"/>
+          <w:shd w:val="clear" w:color="auto" w:fill="FFFFFF"/>
+          <w:lang w:val="en-US"/>
+        </w:rPr>
+      </w:pPr>
+      <w:r>
+        <w:rPr>
+          <w:rFonts w:ascii="Arial" w:hAnsi="Arial" w:cs="Arial"/>
+          <w:color w:val="888888"/>
+          <w:sz w:val="32"/>
+          <w:szCs w:val="32"/>
+          <w:shd w:val="clear" w:color="auto" w:fill="FFFFFF"/>
+          <w:lang w:val="en-US"/>
+        </w:rPr>
+        <w:t>Footballe</w:t>
+      </w:r>
+      <w:r>
+        <w:rPr>
+          <w:rFonts w:ascii="Arial" w:hAnsi="Arial" w:cs="Arial"/>
+          <w:color w:val="888888"/>
+          <w:sz w:val="32"/>
+          <w:szCs w:val="32"/>
+          <w:shd w:val="clear" w:color="auto" w:fill="FFFFFF"/>
+          <w:lang w:val="en-US"/>
+        </w:rPr>
+        <w:t>r</w:t>
+      </w:r>
+      <w:r>
+        <w:rPr>
+          <w:rFonts w:ascii="Arial" w:hAnsi="Arial" w:cs="Arial"/>
+          <w:color w:val="888888"/>
+          <w:sz w:val="32"/>
+          <w:szCs w:val="32"/>
+          <w:shd w:val="clear" w:color="auto" w:fill="FFFFFF"/>
+          <w:lang w:val="en-US"/>
+        </w:rPr>
+        <w:t>s set the trend which supporters follow</w:t>
+      </w:r>
     </w:p>
     <w:sectPr>
       <w:pgSz w:w="11906" w:h="16838"/>

</xml_diff>